<commit_message>
added react hooks project
</commit_message>
<xml_diff>
--- a/requirements/exp 9.docx
+++ b/requirements/exp 9.docx
@@ -1,6 +1,6 @@
 
 <file path=word/document.xml><?xml version="1.0" encoding="utf-8"?>
-<w:document xmlns:wpc="http://schemas.microsoft.com/office/word/2010/wordprocessingCanvas" xmlns:mc="http://schemas.openxmlformats.org/markup-compatibility/2006" xmlns:o="urn:schemas-microsoft-com:office:office" xmlns:r="http://schemas.openxmlformats.org/officeDocument/2006/relationships" xmlns:m="http://schemas.openxmlformats.org/officeDocument/2006/math" xmlns:v="urn:schemas-microsoft-com:vml" xmlns:wp14="http://schemas.microsoft.com/office/word/2010/wordprocessingDrawing" xmlns:wp="http://schemas.openxmlformats.org/drawingml/2006/wordprocessingDrawing" xmlns:w10="urn:schemas-microsoft-com:office:word" xmlns:w="http://schemas.openxmlformats.org/wordprocessingml/2006/main" xmlns:w14="http://schemas.microsoft.com/office/word/2010/wordml" xmlns:w15="http://schemas.microsoft.com/office/word/2012/wordml" xmlns:wpg="http://schemas.microsoft.com/office/word/2010/wordprocessingGroup" xmlns:wpi="http://schemas.microsoft.com/office/word/2010/wordprocessingInk" xmlns:wne="http://schemas.microsoft.com/office/word/2006/wordml" xmlns:wps="http://schemas.microsoft.com/office/word/2010/wordprocessingShape" mc:Ignorable="w14 w15 wp14">
+<w:document xmlns:wpc="http://schemas.microsoft.com/office/word/2010/wordprocessingCanvas" xmlns:cx="http://schemas.microsoft.com/office/drawing/2014/chartex" xmlns:cx1="http://schemas.microsoft.com/office/drawing/2015/9/8/chartex" xmlns:cx2="http://schemas.microsoft.com/office/drawing/2015/10/21/chartex" xmlns:cx3="http://schemas.microsoft.com/office/drawing/2016/5/9/chartex" xmlns:cx4="http://schemas.microsoft.com/office/drawing/2016/5/10/chartex" xmlns:cx5="http://schemas.microsoft.com/office/drawing/2016/5/11/chartex" xmlns:cx6="http://schemas.microsoft.com/office/drawing/2016/5/12/chartex" xmlns:cx7="http://schemas.microsoft.com/office/drawing/2016/5/13/chartex" xmlns:cx8="http://schemas.microsoft.com/office/drawing/2016/5/14/chartex" xmlns:mc="http://schemas.openxmlformats.org/markup-compatibility/2006" xmlns:aink="http://schemas.microsoft.com/office/drawing/2016/ink" xmlns:am3d="http://schemas.microsoft.com/office/drawing/2017/model3d" xmlns:o="urn:schemas-microsoft-com:office:office" xmlns:oel="http://schemas.microsoft.com/office/2019/extlst" xmlns:r="http://schemas.openxmlformats.org/officeDocument/2006/relationships" xmlns:m="http://schemas.openxmlformats.org/officeDocument/2006/math" xmlns:v="urn:schemas-microsoft-com:vml" xmlns:wp14="http://schemas.microsoft.com/office/word/2010/wordprocessingDrawing" xmlns:wp="http://schemas.openxmlformats.org/drawingml/2006/wordprocessingDrawing" xmlns:w10="urn:schemas-microsoft-com:office:word" xmlns:w="http://schemas.openxmlformats.org/wordprocessingml/2006/main" xmlns:w14="http://schemas.microsoft.com/office/word/2010/wordml" xmlns:w15="http://schemas.microsoft.com/office/word/2012/wordml" xmlns:w16cex="http://schemas.microsoft.com/office/word/2018/wordml/cex" xmlns:w16cid="http://schemas.microsoft.com/office/word/2016/wordml/cid" xmlns:w16="http://schemas.microsoft.com/office/word/2018/wordml" xmlns:w16sdtdh="http://schemas.microsoft.com/office/word/2020/wordml/sdtdatahash" xmlns:w16se="http://schemas.microsoft.com/office/word/2015/wordml/symex" xmlns:wpg="http://schemas.microsoft.com/office/word/2010/wordprocessingGroup" xmlns:wpi="http://schemas.microsoft.com/office/word/2010/wordprocessingInk" xmlns:wne="http://schemas.microsoft.com/office/word/2006/wordml" xmlns:wps="http://schemas.microsoft.com/office/word/2010/wordprocessingShape" mc:Ignorable="w14 w15 w16se w16cid w16 w16cex w16sdtdh wp14">
   <w:body>
     <w:p>
       <w:pPr>
@@ -105,7 +105,7 @@
                           <pic:cNvPicPr/>
                         </pic:nvPicPr>
                         <pic:blipFill>
-                          <a:blip r:embed="rId5" cstate="print"/>
+                          <a:blip r:embed="rId9" cstate="print"/>
                           <a:stretch>
                             <a:fillRect/>
                           </a:stretch>
@@ -339,8 +339,6 @@
               </w:rPr>
               <w:t>Komal Singh</w:t>
             </w:r>
-            <w:bookmarkStart w:id="0" w:name="_GoBack"/>
-            <w:bookmarkEnd w:id="0"/>
           </w:p>
         </w:tc>
         <w:tc>
@@ -646,7 +644,6 @@
           <w:lang w:val="en-US"/>
         </w:rPr>
       </w:pPr>
-      <w:proofErr w:type="spellStart"/>
       <w:r>
         <w:rPr>
           <w:rFonts w:ascii="Times New Roman" w:hAnsi="Times New Roman" w:cs="Times New Roman"/>
@@ -656,7 +653,6 @@
         </w:rPr>
         <w:t>useReducer</w:t>
       </w:r>
-      <w:proofErr w:type="spellEnd"/>
     </w:p>
     <w:p>
       <w:pPr>
@@ -672,7 +668,6 @@
           <w:lang w:val="en-US"/>
         </w:rPr>
       </w:pPr>
-      <w:proofErr w:type="spellStart"/>
       <w:r>
         <w:rPr>
           <w:rFonts w:ascii="Times New Roman" w:hAnsi="Times New Roman" w:cs="Times New Roman"/>
@@ -682,7 +677,6 @@
         </w:rPr>
         <w:t>useMemo</w:t>
       </w:r>
-      <w:proofErr w:type="spellEnd"/>
     </w:p>
     <w:p>
       <w:pPr>
@@ -698,7 +692,6 @@
           <w:lang w:val="en-US"/>
         </w:rPr>
       </w:pPr>
-      <w:proofErr w:type="spellStart"/>
       <w:r>
         <w:rPr>
           <w:rFonts w:ascii="Times New Roman" w:hAnsi="Times New Roman" w:cs="Times New Roman"/>
@@ -708,7 +701,6 @@
         </w:rPr>
         <w:t>useCallback</w:t>
       </w:r>
-      <w:proofErr w:type="spellEnd"/>
     </w:p>
     <w:p>
       <w:pPr>
@@ -724,7 +716,6 @@
           <w:lang w:val="en-US"/>
         </w:rPr>
       </w:pPr>
-      <w:proofErr w:type="spellStart"/>
       <w:r>
         <w:rPr>
           <w:rFonts w:ascii="Times New Roman" w:hAnsi="Times New Roman" w:cs="Times New Roman"/>
@@ -734,7 +725,6 @@
         </w:rPr>
         <w:t>useContext</w:t>
       </w:r>
-      <w:proofErr w:type="spellEnd"/>
     </w:p>
     <w:p>
       <w:pPr>
@@ -750,7 +740,6 @@
           <w:lang w:val="en-US"/>
         </w:rPr>
       </w:pPr>
-      <w:proofErr w:type="spellStart"/>
       <w:r>
         <w:rPr>
           <w:rFonts w:ascii="Times New Roman" w:hAnsi="Times New Roman" w:cs="Times New Roman"/>
@@ -760,7 +749,6 @@
         </w:rPr>
         <w:t>useEffect</w:t>
       </w:r>
-      <w:proofErr w:type="spellEnd"/>
     </w:p>
     <w:p>
       <w:pPr>
@@ -831,27 +819,7 @@
           <w:szCs w:val="28"/>
           <w:lang w:val="en-US"/>
         </w:rPr>
-        <w:t xml:space="preserve">Please include snapshots of all commands, terminal sessions, localhost </w:t>
-      </w:r>
-      <w:proofErr w:type="gramStart"/>
-      <w:r>
-        <w:rPr>
-          <w:rFonts w:ascii="Times New Roman" w:hAnsi="Times New Roman" w:cs="Times New Roman"/>
-          <w:sz w:val="28"/>
-          <w:szCs w:val="28"/>
-          <w:lang w:val="en-US"/>
-        </w:rPr>
-        <w:t>outputs</w:t>
-      </w:r>
-      <w:proofErr w:type="gramEnd"/>
-      <w:r>
-        <w:rPr>
-          <w:rFonts w:ascii="Times New Roman" w:hAnsi="Times New Roman" w:cs="Times New Roman"/>
-          <w:sz w:val="28"/>
-          <w:szCs w:val="28"/>
-          <w:lang w:val="en-US"/>
-        </w:rPr>
-        <w:t>, and log files in your documentation</w:t>
+        <w:t>Please include snapshots of all commands, terminal sessions, localhost outputs, and log files in your documentation</w:t>
       </w:r>
       <w:r>
         <w:rPr>
@@ -864,9 +832,1101 @@
       </w:r>
     </w:p>
     <w:p/>
+    <w:p>
+      <w:r>
+        <w:t>UseEffect</w:t>
+      </w:r>
+    </w:p>
+    <w:tbl>
+      <w:tblPr>
+        <w:tblStyle w:val="TableGrid"/>
+        <w:tblW w:w="0" w:type="auto"/>
+        <w:tblLook w:val="04A0" w:firstRow="1" w:lastRow="0" w:firstColumn="1" w:lastColumn="0" w:noHBand="0" w:noVBand="1"/>
+      </w:tblPr>
+      <w:tblGrid>
+        <w:gridCol w:w="9350"/>
+      </w:tblGrid>
+      <w:tr>
+        <w:tc>
+          <w:tcPr>
+            <w:tcW w:w="9350" w:type="dxa"/>
+          </w:tcPr>
+          <w:p>
+            <w:r>
+              <w:t>// src/components/UseEffectExample.js</w:t>
+            </w:r>
+          </w:p>
+          <w:p>
+            <w:r>
+              <w:t>import React, { useState, useEffect } from 'react';</w:t>
+            </w:r>
+          </w:p>
+          <w:p>
+            <w:r>
+              <w:t>import '../ComponentStyles.css';</w:t>
+            </w:r>
+          </w:p>
+          <w:p/>
+          <w:p>
+            <w:r>
+              <w:t>function UseEffectExample() {</w:t>
+            </w:r>
+          </w:p>
+          <w:p>
+            <w:r>
+              <w:t xml:space="preserve">  const [count, setCount] = useState(0);</w:t>
+            </w:r>
+          </w:p>
+          <w:p/>
+          <w:p>
+            <w:r>
+              <w:t xml:space="preserve">  useEffect(() =&gt; {</w:t>
+            </w:r>
+          </w:p>
+          <w:p>
+            <w:r>
+              <w:t xml:space="preserve">    document.title = `You clicked ${count} times`;</w:t>
+            </w:r>
+          </w:p>
+          <w:p>
+            <w:r>
+              <w:t xml:space="preserve">  });</w:t>
+            </w:r>
+          </w:p>
+          <w:p/>
+          <w:p>
+            <w:r>
+              <w:lastRenderedPageBreak/>
+              <w:t xml:space="preserve">  return (</w:t>
+            </w:r>
+          </w:p>
+          <w:p>
+            <w:r>
+              <w:t xml:space="preserve">    &lt;div className="hook-example use-effect-notification"&gt;</w:t>
+            </w:r>
+          </w:p>
+          <w:p>
+            <w:r>
+              <w:t xml:space="preserve">      &lt;h3&gt;useEffect Example&lt;/h3&gt;</w:t>
+            </w:r>
+          </w:p>
+          <w:p>
+            <w:r>
+              <w:t xml:space="preserve">      &lt;p&gt;You clicked {count} times&lt;/p&gt;</w:t>
+            </w:r>
+          </w:p>
+          <w:p>
+            <w:r>
+              <w:t xml:space="preserve">      &lt;button onClick={() =&gt; setCount(count + 1)}&gt;Click me&lt;/button&gt;</w:t>
+            </w:r>
+          </w:p>
+          <w:p>
+            <w:r>
+              <w:t xml:space="preserve">    &lt;/div&gt;</w:t>
+            </w:r>
+          </w:p>
+          <w:p>
+            <w:r>
+              <w:t xml:space="preserve">  );</w:t>
+            </w:r>
+          </w:p>
+          <w:p>
+            <w:r>
+              <w:t>}</w:t>
+            </w:r>
+          </w:p>
+          <w:p/>
+          <w:p>
+            <w:r>
+              <w:t>export default UseEffectExample;</w:t>
+            </w:r>
+          </w:p>
+        </w:tc>
+      </w:tr>
+    </w:tbl>
+    <w:p/>
+    <w:p>
+      <w:r>
+        <w:t>useReducer</w:t>
+      </w:r>
+    </w:p>
+    <w:tbl>
+      <w:tblPr>
+        <w:tblStyle w:val="TableGrid"/>
+        <w:tblW w:w="0" w:type="auto"/>
+        <w:tblLook w:val="04A0" w:firstRow="1" w:lastRow="0" w:firstColumn="1" w:lastColumn="0" w:noHBand="0" w:noVBand="1"/>
+      </w:tblPr>
+      <w:tblGrid>
+        <w:gridCol w:w="9350"/>
+      </w:tblGrid>
+      <w:tr>
+        <w:tc>
+          <w:tcPr>
+            <w:tcW w:w="9350" w:type="dxa"/>
+          </w:tcPr>
+          <w:p>
+            <w:r>
+              <w:t>// src/components/UseReducerExample.js</w:t>
+            </w:r>
+          </w:p>
+          <w:p>
+            <w:r>
+              <w:t>import React, { useReducer } from 'react';</w:t>
+            </w:r>
+          </w:p>
+          <w:p>
+            <w:r>
+              <w:t>import '../ComponentStyles.css';  // Ensure the path is correct based on your project structure</w:t>
+            </w:r>
+          </w:p>
+          <w:p/>
+          <w:p>
+            <w:r>
+              <w:t>function reducer(state, action) {</w:t>
+            </w:r>
+          </w:p>
+          <w:p>
+            <w:r>
+              <w:t xml:space="preserve">  switch (action.type) {</w:t>
+            </w:r>
+          </w:p>
+          <w:p>
+            <w:r>
+              <w:t xml:space="preserve">    case 'increment':</w:t>
+            </w:r>
+          </w:p>
+          <w:p>
+            <w:r>
+              <w:t xml:space="preserve">      return { count: state.count + 1 };</w:t>
+            </w:r>
+          </w:p>
+          <w:p>
+            <w:r>
+              <w:t xml:space="preserve">    case 'decrement':</w:t>
+            </w:r>
+          </w:p>
+          <w:p>
+            <w:r>
+              <w:t xml:space="preserve">      return { count: state.count - 1 };</w:t>
+            </w:r>
+          </w:p>
+          <w:p>
+            <w:r>
+              <w:t xml:space="preserve">    default:</w:t>
+            </w:r>
+          </w:p>
+          <w:p>
+            <w:r>
+              <w:t xml:space="preserve">      throw new Error();</w:t>
+            </w:r>
+          </w:p>
+          <w:p>
+            <w:r>
+              <w:t xml:space="preserve">  }</w:t>
+            </w:r>
+          </w:p>
+          <w:p>
+            <w:r>
+              <w:t>}</w:t>
+            </w:r>
+          </w:p>
+          <w:p/>
+          <w:p>
+            <w:r>
+              <w:t>function UseReducerExample() {</w:t>
+            </w:r>
+          </w:p>
+          <w:p>
+            <w:r>
+              <w:t xml:space="preserve">  const [state, dispatch] = useReducer(reducer, { count: 0 });</w:t>
+            </w:r>
+          </w:p>
+          <w:p/>
+          <w:p>
+            <w:r>
+              <w:t xml:space="preserve">  return (</w:t>
+            </w:r>
+          </w:p>
+          <w:p>
+            <w:r>
+              <w:t xml:space="preserve">    &lt;div className="hook-example"&gt;</w:t>
+            </w:r>
+          </w:p>
+          <w:p>
+            <w:r>
+              <w:t xml:space="preserve">      &lt;h3&gt;useReducer Example&lt;/h3&gt;</w:t>
+            </w:r>
+          </w:p>
+          <w:p>
+            <w:r>
+              <w:t xml:space="preserve">      Count: {state.count}</w:t>
+            </w:r>
+          </w:p>
+          <w:p>
+            <w:r>
+              <w:t xml:space="preserve">      &lt;div className="use-reducer-buttons"&gt;</w:t>
+            </w:r>
+          </w:p>
+          <w:p>
+            <w:r>
+              <w:t xml:space="preserve">        &lt;button onClick={() =&gt; dispatch({ type: 'decrement' })}&gt;-&lt;/button&gt;</w:t>
+            </w:r>
+          </w:p>
+          <w:p>
+            <w:r>
+              <w:t xml:space="preserve">        &lt;button onClick={() =&gt; dispatch({ type: 'increment' })}&gt;+&lt;/button&gt;</w:t>
+            </w:r>
+          </w:p>
+          <w:p>
+            <w:r>
+              <w:t xml:space="preserve">      &lt;/div&gt;</w:t>
+            </w:r>
+          </w:p>
+          <w:p>
+            <w:r>
+              <w:t xml:space="preserve">    &lt;/div&gt;</w:t>
+            </w:r>
+          </w:p>
+          <w:p>
+            <w:r>
+              <w:t xml:space="preserve">  );</w:t>
+            </w:r>
+          </w:p>
+          <w:p>
+            <w:r>
+              <w:t>}</w:t>
+            </w:r>
+          </w:p>
+          <w:p/>
+          <w:p>
+            <w:r>
+              <w:t>export default UseReducerExample;</w:t>
+            </w:r>
+          </w:p>
+        </w:tc>
+      </w:tr>
+    </w:tbl>
+    <w:p/>
+    <w:p/>
+    <w:p>
+      <w:r>
+        <w:lastRenderedPageBreak/>
+        <w:t>useMemo</w:t>
+      </w:r>
+    </w:p>
+    <w:tbl>
+      <w:tblPr>
+        <w:tblStyle w:val="TableGrid"/>
+        <w:tblW w:w="0" w:type="auto"/>
+        <w:tblLook w:val="04A0" w:firstRow="1" w:lastRow="0" w:firstColumn="1" w:lastColumn="0" w:noHBand="0" w:noVBand="1"/>
+      </w:tblPr>
+      <w:tblGrid>
+        <w:gridCol w:w="9350"/>
+      </w:tblGrid>
+      <w:tr>
+        <w:tc>
+          <w:tcPr>
+            <w:tcW w:w="9350" w:type="dxa"/>
+          </w:tcPr>
+          <w:p>
+            <w:r>
+              <w:t>// src/components/UseMemoExample.js</w:t>
+            </w:r>
+          </w:p>
+          <w:p>
+            <w:r>
+              <w:t>import React, { useState, useMemo } from 'react';</w:t>
+            </w:r>
+          </w:p>
+          <w:p>
+            <w:r>
+              <w:t>import '../ComponentStyles.css';</w:t>
+            </w:r>
+          </w:p>
+          <w:p/>
+          <w:p>
+            <w:r>
+              <w:t>function UseMemoExample() {</w:t>
+            </w:r>
+          </w:p>
+          <w:p>
+            <w:r>
+              <w:t xml:space="preserve">  const [count, setCount] = useState(0);</w:t>
+            </w:r>
+          </w:p>
+          <w:p>
+            <w:r>
+              <w:t xml:space="preserve">  const [items, setItems] = useState(10);</w:t>
+            </w:r>
+          </w:p>
+          <w:p/>
+          <w:p>
+            <w:r>
+              <w:t xml:space="preserve">  const multiplier = useMemo(() =&gt; {</w:t>
+            </w:r>
+          </w:p>
+          <w:p>
+            <w:r>
+              <w:t xml:space="preserve">    console.log('Calculating multiplier...');</w:t>
+            </w:r>
+          </w:p>
+          <w:p>
+            <w:r>
+              <w:t xml:space="preserve">    return count * items;</w:t>
+            </w:r>
+          </w:p>
+          <w:p>
+            <w:r>
+              <w:t xml:space="preserve">  }, [count, items]);</w:t>
+            </w:r>
+          </w:p>
+          <w:p/>
+          <w:p>
+            <w:r>
+              <w:t xml:space="preserve">  return (</w:t>
+            </w:r>
+          </w:p>
+          <w:p>
+            <w:r>
+              <w:t xml:space="preserve">    &lt;div className="hook-example"&gt;</w:t>
+            </w:r>
+          </w:p>
+          <w:p>
+            <w:r>
+              <w:t xml:space="preserve">      &lt;h3&gt;useMemo Example&lt;/h3&gt;</w:t>
+            </w:r>
+          </w:p>
+          <w:p>
+            <w:r>
+              <w:t xml:space="preserve">      &lt;p&gt;Multiplier: {multiplier}&lt;/p&gt;</w:t>
+            </w:r>
+          </w:p>
+          <w:p>
+            <w:r>
+              <w:t xml:space="preserve">      &lt;button onClick={() =&gt; setCount(count + 1)}&gt;Increment Count&lt;/button&gt;</w:t>
+            </w:r>
+          </w:p>
+          <w:p>
+            <w:r>
+              <w:t xml:space="preserve">      &lt;button onClick={() =&gt; setItems(items + 1)}&gt;Increment Items&lt;/button&gt;</w:t>
+            </w:r>
+          </w:p>
+          <w:p>
+            <w:r>
+              <w:t xml:space="preserve">    &lt;/div&gt;</w:t>
+            </w:r>
+          </w:p>
+          <w:p>
+            <w:r>
+              <w:t xml:space="preserve">  );</w:t>
+            </w:r>
+          </w:p>
+          <w:p>
+            <w:r>
+              <w:t>}</w:t>
+            </w:r>
+          </w:p>
+          <w:p/>
+          <w:p>
+            <w:r>
+              <w:t>export default UseMemoExample;</w:t>
+            </w:r>
+          </w:p>
+        </w:tc>
+      </w:tr>
+    </w:tbl>
+    <w:p/>
+    <w:p>
+      <w:r>
+        <w:t>useCallback</w:t>
+      </w:r>
+    </w:p>
+    <w:tbl>
+      <w:tblPr>
+        <w:tblStyle w:val="TableGrid"/>
+        <w:tblW w:w="0" w:type="auto"/>
+        <w:tblLook w:val="04A0" w:firstRow="1" w:lastRow="0" w:firstColumn="1" w:lastColumn="0" w:noHBand="0" w:noVBand="1"/>
+      </w:tblPr>
+      <w:tblGrid>
+        <w:gridCol w:w="9350"/>
+      </w:tblGrid>
+      <w:tr>
+        <w:tc>
+          <w:tcPr>
+            <w:tcW w:w="9350" w:type="dxa"/>
+          </w:tcPr>
+          <w:p>
+            <w:r>
+              <w:t>// src/components/UseCallbackExample.js</w:t>
+            </w:r>
+          </w:p>
+          <w:p>
+            <w:r>
+              <w:t>import React, { useState, useCallback } from 'react';</w:t>
+            </w:r>
+          </w:p>
+          <w:p>
+            <w:r>
+              <w:t>import '../ComponentStyles.css';</w:t>
+            </w:r>
+          </w:p>
+          <w:p/>
+          <w:p>
+            <w:r>
+              <w:t>function UseCallbackExample() {</w:t>
+            </w:r>
+          </w:p>
+          <w:p>
+            <w:r>
+              <w:t xml:space="preserve">  const [count, setCount] = useState(0);</w:t>
+            </w:r>
+          </w:p>
+          <w:p>
+            <w:r>
+              <w:t xml:space="preserve">  const increment = useCallback(() =&gt; {</w:t>
+            </w:r>
+          </w:p>
+          <w:p>
+            <w:r>
+              <w:t xml:space="preserve">    setCount(c =&gt; c + 1);</w:t>
+            </w:r>
+          </w:p>
+          <w:p>
+            <w:r>
+              <w:t xml:space="preserve">  }, [setCount]);</w:t>
+            </w:r>
+          </w:p>
+          <w:p>
+            <w:r>
+              <w:t xml:space="preserve">  return (</w:t>
+            </w:r>
+          </w:p>
+          <w:p>
+            <w:r>
+              <w:t xml:space="preserve">    &lt;div className="hook-example"&gt;</w:t>
+            </w:r>
+          </w:p>
+          <w:p>
+            <w:r>
+              <w:t xml:space="preserve">      &lt;h3&gt;useCallback Example&lt;/h3&gt;</w:t>
+            </w:r>
+          </w:p>
+          <w:p>
+            <w:r>
+              <w:t xml:space="preserve">      Count: {count}</w:t>
+            </w:r>
+          </w:p>
+          <w:p>
+            <w:r>
+              <w:t xml:space="preserve">      &lt;button onClick={increment} className="use-callback-button"&gt;Increment&lt;/button&gt;</w:t>
+            </w:r>
+          </w:p>
+          <w:p>
+            <w:r>
+              <w:t xml:space="preserve">    &lt;/div&gt;</w:t>
+            </w:r>
+          </w:p>
+          <w:p>
+            <w:r>
+              <w:t xml:space="preserve">  );</w:t>
+            </w:r>
+          </w:p>
+          <w:p>
+            <w:r>
+              <w:t>}</w:t>
+            </w:r>
+          </w:p>
+          <w:p/>
+          <w:p>
+            <w:r>
+              <w:t>export default UseCallbackExample;</w:t>
+            </w:r>
+          </w:p>
+        </w:tc>
+      </w:tr>
+    </w:tbl>
+    <w:p>
+      <w:r>
+        <w:lastRenderedPageBreak/>
+        <w:t>useContext</w:t>
+      </w:r>
+    </w:p>
+    <w:tbl>
+      <w:tblPr>
+        <w:tblStyle w:val="TableGrid"/>
+        <w:tblW w:w="0" w:type="auto"/>
+        <w:tblLook w:val="04A0" w:firstRow="1" w:lastRow="0" w:firstColumn="1" w:lastColumn="0" w:noHBand="0" w:noVBand="1"/>
+      </w:tblPr>
+      <w:tblGrid>
+        <w:gridCol w:w="9350"/>
+      </w:tblGrid>
+      <w:tr>
+        <w:tc>
+          <w:tcPr>
+            <w:tcW w:w="9350" w:type="dxa"/>
+          </w:tcPr>
+          <w:p>
+            <w:r>
+              <w:t>// src/components/UseContextExample.js</w:t>
+            </w:r>
+          </w:p>
+          <w:p>
+            <w:r>
+              <w:t>import React, { useContext, createContext } from 'react';</w:t>
+            </w:r>
+          </w:p>
+          <w:p>
+            <w:r>
+              <w:t>import '../ComponentStyles.css';</w:t>
+            </w:r>
+          </w:p>
+          <w:p/>
+          <w:p>
+            <w:r>
+              <w:t>const CountContext = createContext();</w:t>
+            </w:r>
+          </w:p>
+          <w:p/>
+          <w:p>
+            <w:r>
+              <w:t>function Counter() {</w:t>
+            </w:r>
+          </w:p>
+          <w:p>
+            <w:r>
+              <w:t xml:space="preserve">  const count = useContext(CountContext);</w:t>
+            </w:r>
+          </w:p>
+          <w:p>
+            <w:r>
+              <w:t xml:space="preserve">  return &lt;p&gt;Count: {count}&lt;/p&gt;;</w:t>
+            </w:r>
+          </w:p>
+          <w:p>
+            <w:r>
+              <w:t>}</w:t>
+            </w:r>
+          </w:p>
+          <w:p/>
+          <w:p>
+            <w:r>
+              <w:t>function UseContextExample() {</w:t>
+            </w:r>
+          </w:p>
+          <w:p>
+            <w:r>
+              <w:t xml:space="preserve">  return (</w:t>
+            </w:r>
+          </w:p>
+          <w:p>
+            <w:r>
+              <w:t xml:space="preserve">    &lt;div className="hook-example use-context-display"&gt;</w:t>
+            </w:r>
+          </w:p>
+          <w:p>
+            <w:r>
+              <w:t xml:space="preserve">      &lt;h3&gt;useContext Example&lt;/h3&gt;</w:t>
+            </w:r>
+          </w:p>
+          <w:p>
+            <w:r>
+              <w:t xml:space="preserve">      &lt;CountContext.Provider value={5}&gt;</w:t>
+            </w:r>
+          </w:p>
+          <w:p>
+            <w:r>
+              <w:t xml:space="preserve">        &lt;Counter /&gt;</w:t>
+            </w:r>
+          </w:p>
+          <w:p>
+            <w:r>
+              <w:t xml:space="preserve">      &lt;/CountContext.Provider&gt;</w:t>
+            </w:r>
+          </w:p>
+          <w:p>
+            <w:r>
+              <w:t xml:space="preserve">    &lt;/div&gt;</w:t>
+            </w:r>
+          </w:p>
+          <w:p>
+            <w:r>
+              <w:t xml:space="preserve">  );</w:t>
+            </w:r>
+          </w:p>
+          <w:p>
+            <w:r>
+              <w:t>}</w:t>
+            </w:r>
+          </w:p>
+          <w:p/>
+          <w:p>
+            <w:r>
+              <w:t>export default UseContextExample;</w:t>
+            </w:r>
+          </w:p>
+        </w:tc>
+      </w:tr>
+    </w:tbl>
+    <w:p/>
+    <w:p>
+      <w:r>
+        <w:t>useDefault</w:t>
+      </w:r>
+    </w:p>
+    <w:tbl>
+      <w:tblPr>
+        <w:tblStyle w:val="TableGrid"/>
+        <w:tblW w:w="0" w:type="auto"/>
+        <w:tblLook w:val="04A0" w:firstRow="1" w:lastRow="0" w:firstColumn="1" w:lastColumn="0" w:noHBand="0" w:noVBand="1"/>
+      </w:tblPr>
+      <w:tblGrid>
+        <w:gridCol w:w="9350"/>
+      </w:tblGrid>
+      <w:tr>
+        <w:tc>
+          <w:tcPr>
+            <w:tcW w:w="9350" w:type="dxa"/>
+          </w:tcPr>
+          <w:p>
+            <w:r>
+              <w:t>// src/hooks/useDefault.js</w:t>
+            </w:r>
+          </w:p>
+          <w:p>
+            <w:r>
+              <w:t>import { useState } from 'react';</w:t>
+            </w:r>
+          </w:p>
+          <w:p/>
+          <w:p>
+            <w:r>
+              <w:t>function useDefault(initialValue) {</w:t>
+            </w:r>
+          </w:p>
+          <w:p>
+            <w:r>
+              <w:t xml:space="preserve">  const [value, setValue] = useState(initialValue);</w:t>
+            </w:r>
+          </w:p>
+          <w:p/>
+          <w:p>
+            <w:r>
+              <w:t xml:space="preserve">  return [value, setValue];</w:t>
+            </w:r>
+          </w:p>
+          <w:p>
+            <w:r>
+              <w:t>}</w:t>
+            </w:r>
+          </w:p>
+          <w:p/>
+          <w:p>
+            <w:r>
+              <w:t>export default useDefault;</w:t>
+            </w:r>
+          </w:p>
+        </w:tc>
+      </w:tr>
+    </w:tbl>
+    <w:p/>
+    <w:p>
+      <w:r>
+        <w:t>CSS</w:t>
+      </w:r>
+    </w:p>
+    <w:tbl>
+      <w:tblPr>
+        <w:tblStyle w:val="TableGrid"/>
+        <w:tblW w:w="0" w:type="auto"/>
+        <w:tblLook w:val="04A0" w:firstRow="1" w:lastRow="0" w:firstColumn="1" w:lastColumn="0" w:noHBand="0" w:noVBand="1"/>
+      </w:tblPr>
+      <w:tblGrid>
+        <w:gridCol w:w="9350"/>
+      </w:tblGrid>
+      <w:tr>
+        <w:tc>
+          <w:tcPr>
+            <w:tcW w:w="9350" w:type="dxa"/>
+          </w:tcPr>
+          <w:p>
+            <w:r>
+              <w:t>/* src/ComponentStyles.css */</w:t>
+            </w:r>
+          </w:p>
+          <w:p/>
+          <w:p>
+            <w:r>
+              <w:t>/* General Styles for All Hook Examples */</w:t>
+            </w:r>
+          </w:p>
+          <w:p>
+            <w:r>
+              <w:t>.hook-example {</w:t>
+            </w:r>
+          </w:p>
+          <w:p>
+            <w:r>
+              <w:t xml:space="preserve">  margin-bottom: 40px;</w:t>
+            </w:r>
+          </w:p>
+          <w:p>
+            <w:r>
+              <w:t xml:space="preserve">  padding: 20px;</w:t>
+            </w:r>
+          </w:p>
+          <w:p>
+            <w:r>
+              <w:lastRenderedPageBreak/>
+              <w:t xml:space="preserve">  background-color: #ffffff;</w:t>
+            </w:r>
+          </w:p>
+          <w:p>
+            <w:r>
+              <w:t xml:space="preserve">  border: 1px solid #ddd;</w:t>
+            </w:r>
+          </w:p>
+          <w:p>
+            <w:r>
+              <w:t xml:space="preserve">  border-radius: 8px;</w:t>
+            </w:r>
+          </w:p>
+          <w:p>
+            <w:r>
+              <w:t xml:space="preserve">  box-shadow: 0 2px 6px rgba(0,0,0,0.1);</w:t>
+            </w:r>
+          </w:p>
+          <w:p>
+            <w:r>
+              <w:t>}</w:t>
+            </w:r>
+          </w:p>
+          <w:p/>
+          <w:p>
+            <w:r>
+              <w:t>.hook-example h3 {</w:t>
+            </w:r>
+          </w:p>
+          <w:p>
+            <w:r>
+              <w:t xml:space="preserve">  color: #007bff;</w:t>
+            </w:r>
+          </w:p>
+          <w:p>
+            <w:r>
+              <w:t>}</w:t>
+            </w:r>
+          </w:p>
+          <w:p/>
+          <w:p>
+            <w:r>
+              <w:t>.hook-example p {</w:t>
+            </w:r>
+          </w:p>
+          <w:p>
+            <w:r>
+              <w:t xml:space="preserve">  color: #666;</w:t>
+            </w:r>
+          </w:p>
+          <w:p>
+            <w:r>
+              <w:t xml:space="preserve">  font-size: 16px;</w:t>
+            </w:r>
+          </w:p>
+          <w:p>
+            <w:r>
+              <w:t>}</w:t>
+            </w:r>
+          </w:p>
+          <w:p/>
+          <w:p>
+            <w:r>
+              <w:t>.hook-example button {</w:t>
+            </w:r>
+          </w:p>
+          <w:p>
+            <w:r>
+              <w:t xml:space="preserve">  padding: 10px 15px;</w:t>
+            </w:r>
+          </w:p>
+          <w:p>
+            <w:r>
+              <w:t xml:space="preserve">  margin-top: 10px;</w:t>
+            </w:r>
+          </w:p>
+          <w:p>
+            <w:r>
+              <w:t xml:space="preserve">  background-color: #28a745;</w:t>
+            </w:r>
+          </w:p>
+          <w:p>
+            <w:r>
+              <w:t xml:space="preserve">  color: white;</w:t>
+            </w:r>
+          </w:p>
+          <w:p>
+            <w:r>
+              <w:t xml:space="preserve">  border: none;</w:t>
+            </w:r>
+          </w:p>
+          <w:p>
+            <w:r>
+              <w:t xml:space="preserve">  border-radius: 4px;</w:t>
+            </w:r>
+          </w:p>
+          <w:p>
+            <w:r>
+              <w:t xml:space="preserve">  cursor: pointer;</w:t>
+            </w:r>
+          </w:p>
+          <w:p>
+            <w:r>
+              <w:t>}</w:t>
+            </w:r>
+          </w:p>
+          <w:p/>
+          <w:p>
+            <w:r>
+              <w:t>.hook-example button:hover {</w:t>
+            </w:r>
+          </w:p>
+          <w:p>
+            <w:r>
+              <w:t xml:space="preserve">  background-color: #218838;</w:t>
+            </w:r>
+          </w:p>
+          <w:p>
+            <w:r>
+              <w:t>}</w:t>
+            </w:r>
+          </w:p>
+          <w:p/>
+          <w:p>
+            <w:r>
+              <w:t>/* Specific Styles for useReducer Example */</w:t>
+            </w:r>
+          </w:p>
+          <w:p>
+            <w:r>
+              <w:t>.use-reducer-buttons {</w:t>
+            </w:r>
+          </w:p>
+          <w:p>
+            <w:r>
+              <w:t xml:space="preserve">  display: flex;</w:t>
+            </w:r>
+          </w:p>
+          <w:p>
+            <w:r>
+              <w:t xml:space="preserve">  justify-content: space-between;</w:t>
+            </w:r>
+          </w:p>
+          <w:p>
+            <w:r>
+              <w:t xml:space="preserve">  margin-top: 20px;</w:t>
+            </w:r>
+          </w:p>
+          <w:p>
+            <w:r>
+              <w:t>}</w:t>
+            </w:r>
+          </w:p>
+          <w:p/>
+          <w:p>
+            <w:r>
+              <w:t>/* Specific Styles for useMemo Example */</w:t>
+            </w:r>
+          </w:p>
+          <w:p>
+            <w:r>
+              <w:t>.use-memo-output {</w:t>
+            </w:r>
+          </w:p>
+          <w:p>
+            <w:r>
+              <w:t xml:space="preserve">  font-style: italic;</w:t>
+            </w:r>
+          </w:p>
+          <w:p>
+            <w:r>
+              <w:t>}</w:t>
+            </w:r>
+          </w:p>
+          <w:p/>
+          <w:p>
+            <w:r>
+              <w:t>/* Specific Styles for useCallback Example */</w:t>
+            </w:r>
+          </w:p>
+          <w:p>
+            <w:r>
+              <w:t>.use-callback-button {</w:t>
+            </w:r>
+          </w:p>
+          <w:p>
+            <w:r>
+              <w:t xml:space="preserve">  background-color: #17a2b8;</w:t>
+            </w:r>
+          </w:p>
+          <w:p>
+            <w:r>
+              <w:t>}</w:t>
+            </w:r>
+          </w:p>
+          <w:p/>
+          <w:p>
+            <w:r>
+              <w:t>.use-callback-button:hover {</w:t>
+            </w:r>
+          </w:p>
+          <w:p>
+            <w:r>
+              <w:t xml:space="preserve">  background-color: #138496;</w:t>
+            </w:r>
+          </w:p>
+          <w:p>
+            <w:r>
+              <w:lastRenderedPageBreak/>
+              <w:t>}</w:t>
+            </w:r>
+          </w:p>
+          <w:p/>
+          <w:p>
+            <w:r>
+              <w:t>/* Specific Styles for useContext Example */</w:t>
+            </w:r>
+          </w:p>
+          <w:p>
+            <w:r>
+              <w:t>.use-context-display {</w:t>
+            </w:r>
+          </w:p>
+          <w:p>
+            <w:r>
+              <w:t xml:space="preserve">  background-color: #f8f9fa;</w:t>
+            </w:r>
+          </w:p>
+          <w:p>
+            <w:r>
+              <w:t xml:space="preserve">  border-left: 5px solid #ffc107;</w:t>
+            </w:r>
+          </w:p>
+          <w:p>
+            <w:r>
+              <w:t xml:space="preserve">  padding: 10px;</w:t>
+            </w:r>
+          </w:p>
+          <w:p>
+            <w:r>
+              <w:t xml:space="preserve">  margin-top: 10px;</w:t>
+            </w:r>
+          </w:p>
+          <w:p>
+            <w:r>
+              <w:t>}</w:t>
+            </w:r>
+          </w:p>
+          <w:p/>
+          <w:p>
+            <w:r>
+              <w:t>/* Specific Styles for useEffect Example */</w:t>
+            </w:r>
+          </w:p>
+          <w:p>
+            <w:r>
+              <w:t>.use-effect-notification {</w:t>
+            </w:r>
+          </w:p>
+          <w:p>
+            <w:r>
+              <w:t xml:space="preserve">  background-color: #f4f4f4;</w:t>
+            </w:r>
+          </w:p>
+          <w:p>
+            <w:r>
+              <w:t xml:space="preserve">  border: 1px solid #ccc;</w:t>
+            </w:r>
+          </w:p>
+          <w:p>
+            <w:r>
+              <w:t xml:space="preserve">  padding: 15px;</w:t>
+            </w:r>
+          </w:p>
+          <w:p>
+            <w:r>
+              <w:t xml:space="preserve">  font-size: 14px;</w:t>
+            </w:r>
+          </w:p>
+          <w:p>
+            <w:r>
+              <w:t>}</w:t>
+            </w:r>
+          </w:p>
+          <w:p/>
+          <w:p>
+            <w:r>
+              <w:t>/* Styles for UncontrolledForm */</w:t>
+            </w:r>
+          </w:p>
+          <w:p>
+            <w:r>
+              <w:t>.uncontrolled-form-container {</w:t>
+            </w:r>
+          </w:p>
+          <w:p>
+            <w:r>
+              <w:t xml:space="preserve">  background-color: #e9ecef;</w:t>
+            </w:r>
+          </w:p>
+          <w:p>
+            <w:r>
+              <w:t xml:space="preserve">  border: 1px solid #ced4da;</w:t>
+            </w:r>
+          </w:p>
+          <w:p>
+            <w:r>
+              <w:t>}</w:t>
+            </w:r>
+          </w:p>
+          <w:p>
+            <w:r>
+              <w:t>.uncontrolled-reviews-display {</w:t>
+            </w:r>
+          </w:p>
+          <w:p>
+            <w:r>
+              <w:t xml:space="preserve">  background-color: #f8f9fa;</w:t>
+            </w:r>
+          </w:p>
+          <w:p>
+            <w:r>
+              <w:t xml:space="preserve">  border-top: 3px solid #dee2e6;</w:t>
+            </w:r>
+          </w:p>
+          <w:p>
+            <w:r>
+              <w:t xml:space="preserve">  padding: 10px;</w:t>
+            </w:r>
+          </w:p>
+          <w:p>
+            <w:r>
+              <w:t>}</w:t>
+            </w:r>
+          </w:p>
+        </w:tc>
+      </w:tr>
+    </w:tbl>
+    <w:p/>
     <w:sectPr>
+      <w:headerReference w:type="default" r:id="rId10"/>
+      <w:footerReference w:type="default" r:id="rId11"/>
       <w:pgSz w:w="12240" w:h="15840"/>
       <w:pgMar w:top="1440" w:right="1440" w:bottom="1440" w:left="1440" w:header="720" w:footer="720" w:gutter="0"/>
+      <w:pgBorders w:offsetFrom="page">
+        <w:top w:val="single" w:sz="4" w:space="24" w:color="auto"/>
+        <w:left w:val="single" w:sz="4" w:space="24" w:color="auto"/>
+        <w:bottom w:val="single" w:sz="4" w:space="24" w:color="auto"/>
+        <w:right w:val="single" w:sz="4" w:space="24" w:color="auto"/>
+      </w:pgBorders>
       <w:cols w:space="720"/>
       <w:docGrid w:linePitch="360"/>
     </w:sectPr>
@@ -874,8 +1934,145 @@
 </w:document>
 </file>
 
+<file path=word/endnotes.xml><?xml version="1.0" encoding="utf-8"?>
+<w:endnotes xmlns:wpc="http://schemas.microsoft.com/office/word/2010/wordprocessingCanvas" xmlns:cx="http://schemas.microsoft.com/office/drawing/2014/chartex" xmlns:cx1="http://schemas.microsoft.com/office/drawing/2015/9/8/chartex" xmlns:cx2="http://schemas.microsoft.com/office/drawing/2015/10/21/chartex" xmlns:cx3="http://schemas.microsoft.com/office/drawing/2016/5/9/chartex" xmlns:cx4="http://schemas.microsoft.com/office/drawing/2016/5/10/chartex" xmlns:cx5="http://schemas.microsoft.com/office/drawing/2016/5/11/chartex" xmlns:cx6="http://schemas.microsoft.com/office/drawing/2016/5/12/chartex" xmlns:cx7="http://schemas.microsoft.com/office/drawing/2016/5/13/chartex" xmlns:cx8="http://schemas.microsoft.com/office/drawing/2016/5/14/chartex" xmlns:mc="http://schemas.openxmlformats.org/markup-compatibility/2006" xmlns:aink="http://schemas.microsoft.com/office/drawing/2016/ink" xmlns:am3d="http://schemas.microsoft.com/office/drawing/2017/model3d" xmlns:o="urn:schemas-microsoft-com:office:office" xmlns:oel="http://schemas.microsoft.com/office/2019/extlst" xmlns:r="http://schemas.openxmlformats.org/officeDocument/2006/relationships" xmlns:m="http://schemas.openxmlformats.org/officeDocument/2006/math" xmlns:v="urn:schemas-microsoft-com:vml" xmlns:wp14="http://schemas.microsoft.com/office/word/2010/wordprocessingDrawing" xmlns:wp="http://schemas.openxmlformats.org/drawingml/2006/wordprocessingDrawing" xmlns:w10="urn:schemas-microsoft-com:office:word" xmlns:w="http://schemas.openxmlformats.org/wordprocessingml/2006/main" xmlns:w14="http://schemas.microsoft.com/office/word/2010/wordml" xmlns:w15="http://schemas.microsoft.com/office/word/2012/wordml" xmlns:w16cex="http://schemas.microsoft.com/office/word/2018/wordml/cex" xmlns:w16cid="http://schemas.microsoft.com/office/word/2016/wordml/cid" xmlns:w16="http://schemas.microsoft.com/office/word/2018/wordml" xmlns:w16sdtdh="http://schemas.microsoft.com/office/word/2020/wordml/sdtdatahash" xmlns:w16se="http://schemas.microsoft.com/office/word/2015/wordml/symex" xmlns:wpg="http://schemas.microsoft.com/office/word/2010/wordprocessingGroup" xmlns:wpi="http://schemas.microsoft.com/office/word/2010/wordprocessingInk" xmlns:wne="http://schemas.microsoft.com/office/word/2006/wordml" xmlns:wps="http://schemas.microsoft.com/office/word/2010/wordprocessingShape" mc:Ignorable="w14 w15 w16se w16cid w16 w16cex w16sdtdh wp14">
+  <w:endnote w:type="separator" w:id="-1">
+    <w:p>
+      <w:pPr>
+        <w:spacing w:after="0" w:line="240" w:lineRule="auto"/>
+      </w:pPr>
+      <w:r>
+        <w:separator/>
+      </w:r>
+    </w:p>
+  </w:endnote>
+  <w:endnote w:type="continuationSeparator" w:id="0">
+    <w:p>
+      <w:pPr>
+        <w:spacing w:after="0" w:line="240" w:lineRule="auto"/>
+      </w:pPr>
+      <w:r>
+        <w:continuationSeparator/>
+      </w:r>
+    </w:p>
+  </w:endnote>
+</w:endnotes>
+</file>
+
+<file path=word/footer1.xml><?xml version="1.0" encoding="utf-8"?>
+<w:ftr xmlns:wpc="http://schemas.microsoft.com/office/word/2010/wordprocessingCanvas" xmlns:cx="http://schemas.microsoft.com/office/drawing/2014/chartex" xmlns:cx1="http://schemas.microsoft.com/office/drawing/2015/9/8/chartex" xmlns:cx2="http://schemas.microsoft.com/office/drawing/2015/10/21/chartex" xmlns:cx3="http://schemas.microsoft.com/office/drawing/2016/5/9/chartex" xmlns:cx4="http://schemas.microsoft.com/office/drawing/2016/5/10/chartex" xmlns:cx5="http://schemas.microsoft.com/office/drawing/2016/5/11/chartex" xmlns:cx6="http://schemas.microsoft.com/office/drawing/2016/5/12/chartex" xmlns:cx7="http://schemas.microsoft.com/office/drawing/2016/5/13/chartex" xmlns:cx8="http://schemas.microsoft.com/office/drawing/2016/5/14/chartex" xmlns:mc="http://schemas.openxmlformats.org/markup-compatibility/2006" xmlns:aink="http://schemas.microsoft.com/office/drawing/2016/ink" xmlns:am3d="http://schemas.microsoft.com/office/drawing/2017/model3d" xmlns:o="urn:schemas-microsoft-com:office:office" xmlns:oel="http://schemas.microsoft.com/office/2019/extlst" xmlns:r="http://schemas.openxmlformats.org/officeDocument/2006/relationships" xmlns:m="http://schemas.openxmlformats.org/officeDocument/2006/math" xmlns:v="urn:schemas-microsoft-com:vml" xmlns:wp14="http://schemas.microsoft.com/office/word/2010/wordprocessingDrawing" xmlns:wp="http://schemas.openxmlformats.org/drawingml/2006/wordprocessingDrawing" xmlns:w10="urn:schemas-microsoft-com:office:word" xmlns:w="http://schemas.openxmlformats.org/wordprocessingml/2006/main" xmlns:w14="http://schemas.microsoft.com/office/word/2010/wordml" xmlns:w15="http://schemas.microsoft.com/office/word/2012/wordml" xmlns:w16cex="http://schemas.microsoft.com/office/word/2018/wordml/cex" xmlns:w16cid="http://schemas.microsoft.com/office/word/2016/wordml/cid" xmlns:w16="http://schemas.microsoft.com/office/word/2018/wordml" xmlns:w16sdtdh="http://schemas.microsoft.com/office/word/2020/wordml/sdtdatahash" xmlns:w16se="http://schemas.microsoft.com/office/word/2015/wordml/symex" xmlns:wpg="http://schemas.microsoft.com/office/word/2010/wordprocessingGroup" xmlns:wpi="http://schemas.microsoft.com/office/word/2010/wordprocessingInk" xmlns:wne="http://schemas.microsoft.com/office/word/2006/wordml" xmlns:wps="http://schemas.microsoft.com/office/word/2010/wordprocessingShape" mc:Ignorable="w14 w15 w16se w16cid w16 w16cex w16sdtdh wp14">
+  <w:p>
+    <w:pPr>
+      <w:pStyle w:val="Footer"/>
+      <w:tabs>
+        <w:tab w:val="clear" w:pos="4680"/>
+        <w:tab w:val="clear" w:pos="9360"/>
+      </w:tabs>
+      <w:jc w:val="center"/>
+      <w:rPr>
+        <w:caps/>
+        <w:noProof/>
+        <w:color w:val="4472C4" w:themeColor="accent1"/>
+      </w:rPr>
+    </w:pPr>
+    <w:r>
+      <w:rPr>
+        <w:caps/>
+        <w:color w:val="4472C4" w:themeColor="accent1"/>
+      </w:rPr>
+      <w:fldChar w:fldCharType="begin"/>
+    </w:r>
+    <w:r>
+      <w:rPr>
+        <w:caps/>
+        <w:color w:val="4472C4" w:themeColor="accent1"/>
+      </w:rPr>
+      <w:instrText xml:space="preserve"> PAGE   \* MERGEFORMAT </w:instrText>
+    </w:r>
+    <w:r>
+      <w:rPr>
+        <w:caps/>
+        <w:color w:val="4472C4" w:themeColor="accent1"/>
+      </w:rPr>
+      <w:fldChar w:fldCharType="separate"/>
+    </w:r>
+    <w:r>
+      <w:rPr>
+        <w:caps/>
+        <w:noProof/>
+        <w:color w:val="4472C4" w:themeColor="accent1"/>
+      </w:rPr>
+      <w:t>2</w:t>
+    </w:r>
+    <w:r>
+      <w:rPr>
+        <w:caps/>
+        <w:noProof/>
+        <w:color w:val="4472C4" w:themeColor="accent1"/>
+      </w:rPr>
+      <w:fldChar w:fldCharType="end"/>
+    </w:r>
+  </w:p>
+  <w:p>
+    <w:pPr>
+      <w:pStyle w:val="Footer"/>
+    </w:pPr>
+  </w:p>
+</w:ftr>
+</file>
+
+<file path=word/footnotes.xml><?xml version="1.0" encoding="utf-8"?>
+<w:footnotes xmlns:wpc="http://schemas.microsoft.com/office/word/2010/wordprocessingCanvas" xmlns:cx="http://schemas.microsoft.com/office/drawing/2014/chartex" xmlns:cx1="http://schemas.microsoft.com/office/drawing/2015/9/8/chartex" xmlns:cx2="http://schemas.microsoft.com/office/drawing/2015/10/21/chartex" xmlns:cx3="http://schemas.microsoft.com/office/drawing/2016/5/9/chartex" xmlns:cx4="http://schemas.microsoft.com/office/drawing/2016/5/10/chartex" xmlns:cx5="http://schemas.microsoft.com/office/drawing/2016/5/11/chartex" xmlns:cx6="http://schemas.microsoft.com/office/drawing/2016/5/12/chartex" xmlns:cx7="http://schemas.microsoft.com/office/drawing/2016/5/13/chartex" xmlns:cx8="http://schemas.microsoft.com/office/drawing/2016/5/14/chartex" xmlns:mc="http://schemas.openxmlformats.org/markup-compatibility/2006" xmlns:aink="http://schemas.microsoft.com/office/drawing/2016/ink" xmlns:am3d="http://schemas.microsoft.com/office/drawing/2017/model3d" xmlns:o="urn:schemas-microsoft-com:office:office" xmlns:oel="http://schemas.microsoft.com/office/2019/extlst" xmlns:r="http://schemas.openxmlformats.org/officeDocument/2006/relationships" xmlns:m="http://schemas.openxmlformats.org/officeDocument/2006/math" xmlns:v="urn:schemas-microsoft-com:vml" xmlns:wp14="http://schemas.microsoft.com/office/word/2010/wordprocessingDrawing" xmlns:wp="http://schemas.openxmlformats.org/drawingml/2006/wordprocessingDrawing" xmlns:w10="urn:schemas-microsoft-com:office:word" xmlns:w="http://schemas.openxmlformats.org/wordprocessingml/2006/main" xmlns:w14="http://schemas.microsoft.com/office/word/2010/wordml" xmlns:w15="http://schemas.microsoft.com/office/word/2012/wordml" xmlns:w16cex="http://schemas.microsoft.com/office/word/2018/wordml/cex" xmlns:w16cid="http://schemas.microsoft.com/office/word/2016/wordml/cid" xmlns:w16="http://schemas.microsoft.com/office/word/2018/wordml" xmlns:w16sdtdh="http://schemas.microsoft.com/office/word/2020/wordml/sdtdatahash" xmlns:w16se="http://schemas.microsoft.com/office/word/2015/wordml/symex" xmlns:wpg="http://schemas.microsoft.com/office/word/2010/wordprocessingGroup" xmlns:wpi="http://schemas.microsoft.com/office/word/2010/wordprocessingInk" xmlns:wne="http://schemas.microsoft.com/office/word/2006/wordml" xmlns:wps="http://schemas.microsoft.com/office/word/2010/wordprocessingShape" mc:Ignorable="w14 w15 w16se w16cid w16 w16cex w16sdtdh wp14">
+  <w:footnote w:type="separator" w:id="-1">
+    <w:p>
+      <w:pPr>
+        <w:spacing w:after="0" w:line="240" w:lineRule="auto"/>
+      </w:pPr>
+      <w:r>
+        <w:separator/>
+      </w:r>
+    </w:p>
+  </w:footnote>
+  <w:footnote w:type="continuationSeparator" w:id="0">
+    <w:p>
+      <w:pPr>
+        <w:spacing w:after="0" w:line="240" w:lineRule="auto"/>
+      </w:pPr>
+      <w:r>
+        <w:continuationSeparator/>
+      </w:r>
+    </w:p>
+  </w:footnote>
+</w:footnotes>
+</file>
+
+<file path=word/header1.xml><?xml version="1.0" encoding="utf-8"?>
+<w:hdr xmlns:wpc="http://schemas.microsoft.com/office/word/2010/wordprocessingCanvas" xmlns:cx="http://schemas.microsoft.com/office/drawing/2014/chartex" xmlns:cx1="http://schemas.microsoft.com/office/drawing/2015/9/8/chartex" xmlns:cx2="http://schemas.microsoft.com/office/drawing/2015/10/21/chartex" xmlns:cx3="http://schemas.microsoft.com/office/drawing/2016/5/9/chartex" xmlns:cx4="http://schemas.microsoft.com/office/drawing/2016/5/10/chartex" xmlns:cx5="http://schemas.microsoft.com/office/drawing/2016/5/11/chartex" xmlns:cx6="http://schemas.microsoft.com/office/drawing/2016/5/12/chartex" xmlns:cx7="http://schemas.microsoft.com/office/drawing/2016/5/13/chartex" xmlns:cx8="http://schemas.microsoft.com/office/drawing/2016/5/14/chartex" xmlns:mc="http://schemas.openxmlformats.org/markup-compatibility/2006" xmlns:aink="http://schemas.microsoft.com/office/drawing/2016/ink" xmlns:am3d="http://schemas.microsoft.com/office/drawing/2017/model3d" xmlns:o="urn:schemas-microsoft-com:office:office" xmlns:oel="http://schemas.microsoft.com/office/2019/extlst" xmlns:r="http://schemas.openxmlformats.org/officeDocument/2006/relationships" xmlns:m="http://schemas.openxmlformats.org/officeDocument/2006/math" xmlns:v="urn:schemas-microsoft-com:vml" xmlns:wp14="http://schemas.microsoft.com/office/word/2010/wordprocessingDrawing" xmlns:wp="http://schemas.openxmlformats.org/drawingml/2006/wordprocessingDrawing" xmlns:w10="urn:schemas-microsoft-com:office:word" xmlns:w="http://schemas.openxmlformats.org/wordprocessingml/2006/main" xmlns:w14="http://schemas.microsoft.com/office/word/2010/wordml" xmlns:w15="http://schemas.microsoft.com/office/word/2012/wordml" xmlns:w16cex="http://schemas.microsoft.com/office/word/2018/wordml/cex" xmlns:w16cid="http://schemas.microsoft.com/office/word/2016/wordml/cid" xmlns:w16="http://schemas.microsoft.com/office/word/2018/wordml" xmlns:w16sdtdh="http://schemas.microsoft.com/office/word/2020/wordml/sdtdatahash" xmlns:w16se="http://schemas.microsoft.com/office/word/2015/wordml/symex" xmlns:wpg="http://schemas.microsoft.com/office/word/2010/wordprocessingGroup" xmlns:wpi="http://schemas.microsoft.com/office/word/2010/wordprocessingInk" xmlns:wne="http://schemas.microsoft.com/office/word/2006/wordml" xmlns:wps="http://schemas.microsoft.com/office/word/2010/wordprocessingShape" mc:Ignorable="w14 w15 w16se w16cid w16 w16cex w16sdtdh wp14">
+  <w:p>
+    <w:pPr>
+      <w:pStyle w:val="Header"/>
+    </w:pPr>
+    <w:r>
+      <w:t>21BCP362</w:t>
+    </w:r>
+    <w:r>
+      <w:ptab w:relativeTo="margin" w:alignment="center" w:leader="none"/>
+    </w:r>
+    <w:r>
+      <w:t>EXP-9</w:t>
+    </w:r>
+    <w:r>
+      <w:ptab w:relativeTo="margin" w:alignment="right" w:leader="none"/>
+    </w:r>
+    <w:r>
+      <w:t>Vraj Patel</w:t>
+    </w:r>
+  </w:p>
+</w:hdr>
+</file>
+
 <file path=word/numbering.xml><?xml version="1.0" encoding="utf-8"?>
-<w:numbering xmlns:wpc="http://schemas.microsoft.com/office/word/2010/wordprocessingCanvas" xmlns:mc="http://schemas.openxmlformats.org/markup-compatibility/2006" xmlns:o="urn:schemas-microsoft-com:office:office" xmlns:r="http://schemas.openxmlformats.org/officeDocument/2006/relationships" xmlns:m="http://schemas.openxmlformats.org/officeDocument/2006/math" xmlns:v="urn:schemas-microsoft-com:vml" xmlns:wp14="http://schemas.microsoft.com/office/word/2010/wordprocessingDrawing" xmlns:wp="http://schemas.openxmlformats.org/drawingml/2006/wordprocessingDrawing" xmlns:w10="urn:schemas-microsoft-com:office:word" xmlns:w="http://schemas.openxmlformats.org/wordprocessingml/2006/main" xmlns:w14="http://schemas.microsoft.com/office/word/2010/wordml" xmlns:w15="http://schemas.microsoft.com/office/word/2012/wordml" xmlns:wpg="http://schemas.microsoft.com/office/word/2010/wordprocessingGroup" xmlns:wpi="http://schemas.microsoft.com/office/word/2010/wordprocessingInk" xmlns:wne="http://schemas.microsoft.com/office/word/2006/wordml" xmlns:wps="http://schemas.microsoft.com/office/word/2010/wordprocessingShape" mc:Ignorable="w14 w15 wp14">
+<w:numbering xmlns:wpc="http://schemas.microsoft.com/office/word/2010/wordprocessingCanvas" xmlns:cx="http://schemas.microsoft.com/office/drawing/2014/chartex" xmlns:cx1="http://schemas.microsoft.com/office/drawing/2015/9/8/chartex" xmlns:cx2="http://schemas.microsoft.com/office/drawing/2015/10/21/chartex" xmlns:cx3="http://schemas.microsoft.com/office/drawing/2016/5/9/chartex" xmlns:cx4="http://schemas.microsoft.com/office/drawing/2016/5/10/chartex" xmlns:cx5="http://schemas.microsoft.com/office/drawing/2016/5/11/chartex" xmlns:cx6="http://schemas.microsoft.com/office/drawing/2016/5/12/chartex" xmlns:cx7="http://schemas.microsoft.com/office/drawing/2016/5/13/chartex" xmlns:cx8="http://schemas.microsoft.com/office/drawing/2016/5/14/chartex" xmlns:mc="http://schemas.openxmlformats.org/markup-compatibility/2006" xmlns:aink="http://schemas.microsoft.com/office/drawing/2016/ink" xmlns:am3d="http://schemas.microsoft.com/office/drawing/2017/model3d" xmlns:o="urn:schemas-microsoft-com:office:office" xmlns:oel="http://schemas.microsoft.com/office/2019/extlst" xmlns:r="http://schemas.openxmlformats.org/officeDocument/2006/relationships" xmlns:m="http://schemas.openxmlformats.org/officeDocument/2006/math" xmlns:v="urn:schemas-microsoft-com:vml" xmlns:wp14="http://schemas.microsoft.com/office/word/2010/wordprocessingDrawing" xmlns:wp="http://schemas.openxmlformats.org/drawingml/2006/wordprocessingDrawing" xmlns:w10="urn:schemas-microsoft-com:office:word" xmlns:w="http://schemas.openxmlformats.org/wordprocessingml/2006/main" xmlns:w14="http://schemas.microsoft.com/office/word/2010/wordml" xmlns:w15="http://schemas.microsoft.com/office/word/2012/wordml" xmlns:w16cex="http://schemas.microsoft.com/office/word/2018/wordml/cex" xmlns:w16cid="http://schemas.microsoft.com/office/word/2016/wordml/cid" xmlns:w16="http://schemas.microsoft.com/office/word/2018/wordml" xmlns:w16sdtdh="http://schemas.microsoft.com/office/word/2020/wordml/sdtdatahash" xmlns:w16se="http://schemas.microsoft.com/office/word/2015/wordml/symex" xmlns:wpg="http://schemas.microsoft.com/office/word/2010/wordprocessingGroup" xmlns:wpi="http://schemas.microsoft.com/office/word/2010/wordprocessingInk" xmlns:wne="http://schemas.microsoft.com/office/word/2006/wordml" xmlns:wps="http://schemas.microsoft.com/office/word/2010/wordprocessingShape" mc:Ignorable="w14 w15 w16se w16cid w16 w16cex w16sdtdh wp14">
   <w:abstractNum w:abstractNumId="0" w15:restartNumberingAfterBreak="0">
     <w:nsid w:val="0D1A60FB"/>
     <w:multiLevelType w:val="hybridMultilevel"/>
@@ -1140,20 +2337,20 @@
       </w:pPr>
     </w:lvl>
   </w:abstractNum>
-  <w:num w:numId="1">
+  <w:num w:numId="1" w16cid:durableId="1785684551">
     <w:abstractNumId w:val="0"/>
   </w:num>
-  <w:num w:numId="2">
+  <w:num w:numId="2" w16cid:durableId="913006845">
     <w:abstractNumId w:val="2"/>
   </w:num>
-  <w:num w:numId="3">
+  <w:num w:numId="3" w16cid:durableId="1184633807">
     <w:abstractNumId w:val="1"/>
   </w:num>
 </w:numbering>
 </file>
 
 <file path=word/styles.xml><?xml version="1.0" encoding="utf-8"?>
-<w:styles xmlns:mc="http://schemas.openxmlformats.org/markup-compatibility/2006" xmlns:r="http://schemas.openxmlformats.org/officeDocument/2006/relationships" xmlns:w="http://schemas.openxmlformats.org/wordprocessingml/2006/main" xmlns:w14="http://schemas.microsoft.com/office/word/2010/wordml" xmlns:w15="http://schemas.microsoft.com/office/word/2012/wordml" mc:Ignorable="w14 w15">
+<w:styles xmlns:mc="http://schemas.openxmlformats.org/markup-compatibility/2006" xmlns:r="http://schemas.openxmlformats.org/officeDocument/2006/relationships" xmlns:w="http://schemas.openxmlformats.org/wordprocessingml/2006/main" xmlns:w14="http://schemas.microsoft.com/office/word/2010/wordml" xmlns:w15="http://schemas.microsoft.com/office/word/2012/wordml" xmlns:w16cex="http://schemas.microsoft.com/office/word/2018/wordml/cex" xmlns:w16cid="http://schemas.microsoft.com/office/word/2016/wordml/cid" xmlns:w16="http://schemas.microsoft.com/office/word/2018/wordml" xmlns:w16sdtdh="http://schemas.microsoft.com/office/word/2020/wordml/sdtdatahash" xmlns:w16se="http://schemas.microsoft.com/office/word/2015/wordml/symex" mc:Ignorable="w14 w15 w16se w16cid w16 w16cex w16sdtdh">
   <w:docDefaults>
     <w:rPrDefault>
       <w:rPr>
@@ -1171,7 +2368,7 @@
       </w:pPr>
     </w:pPrDefault>
   </w:docDefaults>
-  <w:latentStyles w:defLockedState="0" w:defUIPriority="99" w:defSemiHidden="0" w:defUnhideWhenUsed="0" w:defQFormat="0" w:count="371">
+  <w:latentStyles w:defLockedState="0" w:defUIPriority="99" w:defSemiHidden="0" w:defUnhideWhenUsed="0" w:defQFormat="0" w:count="376">
     <w:lsdException w:name="Normal" w:uiPriority="0" w:qFormat="1"/>
     <w:lsdException w:name="heading 1" w:uiPriority="9" w:qFormat="1"/>
     <w:lsdException w:name="heading 2" w:semiHidden="1" w:uiPriority="9" w:unhideWhenUsed="1" w:qFormat="1"/>
@@ -1543,6 +2740,11 @@
     <w:lsdException w:name="List Table 5 Dark Accent 6" w:uiPriority="50"/>
     <w:lsdException w:name="List Table 6 Colorful Accent 6" w:uiPriority="51"/>
     <w:lsdException w:name="List Table 7 Colorful Accent 6" w:uiPriority="52"/>
+    <w:lsdException w:name="Mention" w:semiHidden="1" w:unhideWhenUsed="1"/>
+    <w:lsdException w:name="Smart Hyperlink" w:semiHidden="1" w:unhideWhenUsed="1"/>
+    <w:lsdException w:name="Hashtag" w:semiHidden="1" w:unhideWhenUsed="1"/>
+    <w:lsdException w:name="Unresolved Mention" w:semiHidden="1" w:unhideWhenUsed="1"/>
+    <w:lsdException w:name="Smart Link" w:semiHidden="1" w:unhideWhenUsed="1"/>
   </w:latentStyles>
   <w:style w:type="paragraph" w:default="1" w:styleId="Normal">
     <w:name w:val="Normal"/>
@@ -1609,6 +2811,79 @@
       <w:rFonts w:ascii="Courier New" w:eastAsia="Courier New" w:hAnsi="Courier New" w:cs="Courier New"/>
       <w:lang w:val="en-US"/>
     </w:rPr>
+  </w:style>
+  <w:style w:type="paragraph" w:styleId="Header">
+    <w:name w:val="header"/>
+    <w:basedOn w:val="Normal"/>
+    <w:link w:val="HeaderChar"/>
+    <w:uiPriority w:val="99"/>
+    <w:unhideWhenUsed/>
+    <w:rsid w:val="00C93245"/>
+    <w:pPr>
+      <w:tabs>
+        <w:tab w:val="center" w:pos="4680"/>
+        <w:tab w:val="right" w:pos="9360"/>
+      </w:tabs>
+      <w:spacing w:after="0" w:line="240" w:lineRule="auto"/>
+    </w:pPr>
+  </w:style>
+  <w:style w:type="character" w:customStyle="1" w:styleId="HeaderChar">
+    <w:name w:val="Header Char"/>
+    <w:basedOn w:val="DefaultParagraphFont"/>
+    <w:link w:val="Header"/>
+    <w:uiPriority w:val="99"/>
+    <w:rsid w:val="00C93245"/>
+    <w:rPr>
+      <w:kern w:val="0"/>
+      <w:lang w:val="en-IN"/>
+      <w14:ligatures w14:val="none"/>
+    </w:rPr>
+  </w:style>
+  <w:style w:type="paragraph" w:styleId="Footer">
+    <w:name w:val="footer"/>
+    <w:basedOn w:val="Normal"/>
+    <w:link w:val="FooterChar"/>
+    <w:uiPriority w:val="99"/>
+    <w:unhideWhenUsed/>
+    <w:rsid w:val="00C93245"/>
+    <w:pPr>
+      <w:tabs>
+        <w:tab w:val="center" w:pos="4680"/>
+        <w:tab w:val="right" w:pos="9360"/>
+      </w:tabs>
+      <w:spacing w:after="0" w:line="240" w:lineRule="auto"/>
+    </w:pPr>
+  </w:style>
+  <w:style w:type="character" w:customStyle="1" w:styleId="FooterChar">
+    <w:name w:val="Footer Char"/>
+    <w:basedOn w:val="DefaultParagraphFont"/>
+    <w:link w:val="Footer"/>
+    <w:uiPriority w:val="99"/>
+    <w:rsid w:val="00C93245"/>
+    <w:rPr>
+      <w:kern w:val="0"/>
+      <w:lang w:val="en-IN"/>
+      <w14:ligatures w14:val="none"/>
+    </w:rPr>
+  </w:style>
+  <w:style w:type="table" w:styleId="TableGrid">
+    <w:name w:val="Table Grid"/>
+    <w:basedOn w:val="TableNormal"/>
+    <w:uiPriority w:val="39"/>
+    <w:rsid w:val="008B39BA"/>
+    <w:pPr>
+      <w:spacing w:after="0" w:line="240" w:lineRule="auto"/>
+    </w:pPr>
+    <w:tblPr>
+      <w:tblBorders>
+        <w:top w:val="single" w:sz="4" w:space="0" w:color="auto"/>
+        <w:left w:val="single" w:sz="4" w:space="0" w:color="auto"/>
+        <w:bottom w:val="single" w:sz="4" w:space="0" w:color="auto"/>
+        <w:right w:val="single" w:sz="4" w:space="0" w:color="auto"/>
+        <w:insideH w:val="single" w:sz="4" w:space="0" w:color="auto"/>
+        <w:insideV w:val="single" w:sz="4" w:space="0" w:color="auto"/>
+      </w:tblBorders>
+    </w:tblPr>
   </w:style>
 </w:styles>
 </file>
@@ -1875,6 +3150,15 @@
 </file>
 
 <file path=customXml/item1.xml><?xml version="1.0" encoding="utf-8"?>
+<?mso-contentType ?>
+<FormTemplates xmlns="http://schemas.microsoft.com/sharepoint/v3/contenttype/forms">
+  <Display>DocumentLibraryForm</Display>
+  <Edit>DocumentLibraryForm</Edit>
+  <New>DocumentLibraryForm</New>
+</FormTemplates>
+</file>
+
+<file path=customXml/item2.xml><?xml version="1.0" encoding="utf-8"?>
 <ct:contentTypeSchema xmlns:ct="http://schemas.microsoft.com/office/2006/metadata/contentType" xmlns:ma="http://schemas.microsoft.com/office/2006/metadata/properties/metaAttributes" ct:_="" ma:_="" ma:contentTypeName="Document" ma:contentTypeID="0x010100BC06594F3207DD40896C066E1819F6BC" ma:contentTypeVersion="5" ma:contentTypeDescription="Create a new document." ma:contentTypeScope="" ma:versionID="1e3846d48be74cf0134d957bb2510c45">
   <xsd:schema xmlns:xsd="http://www.w3.org/2001/XMLSchema" xmlns:xs="http://www.w3.org/2001/XMLSchema" xmlns:p="http://schemas.microsoft.com/office/2006/metadata/properties" xmlns:ns2="f67af5bd-ee12-43a5-8164-f94fcff602f2" targetNamespace="http://schemas.microsoft.com/office/2006/metadata/properties" ma:root="true" ma:fieldsID="6a137a5c90582657ecd9ea883027ec9c" ns2:_="">
     <xsd:import namespace="f67af5bd-ee12-43a5-8164-f94fcff602f2"/>
@@ -2024,19 +3308,28 @@
 </ct:contentTypeSchema>
 </file>
 
-<file path=customXml/item2.xml><?xml version="1.0" encoding="utf-8"?>
-<?mso-contentType ?>
-<FormTemplates xmlns="http://schemas.microsoft.com/sharepoint/v3/contenttype/forms">
-  <Display>DocumentLibraryForm</Display>
-  <Edit>DocumentLibraryForm</Edit>
-  <New>DocumentLibraryForm</New>
-</FormTemplates>
-</file>
-
 <file path=customXml/itemProps1.xml><?xml version="1.0" encoding="utf-8"?>
-<ds:datastoreItem xmlns:ds="http://schemas.openxmlformats.org/officeDocument/2006/customXml" ds:itemID="{C65AFBCC-2303-4C69-BC15-7E8EC0A786BB}"/>
+<ds:datastoreItem xmlns:ds="http://schemas.openxmlformats.org/officeDocument/2006/customXml" ds:itemID="{58F6F60E-7699-4028-AF9F-B27A0485B544}">
+  <ds:schemaRefs>
+    <ds:schemaRef ds:uri="http://schemas.microsoft.com/sharepoint/v3/contenttype/forms"/>
+  </ds:schemaRefs>
+</ds:datastoreItem>
 </file>
 
 <file path=customXml/itemProps2.xml><?xml version="1.0" encoding="utf-8"?>
-<ds:datastoreItem xmlns:ds="http://schemas.openxmlformats.org/officeDocument/2006/customXml" ds:itemID="{58F6F60E-7699-4028-AF9F-B27A0485B544}"/>
+<ds:datastoreItem xmlns:ds="http://schemas.openxmlformats.org/officeDocument/2006/customXml" ds:itemID="{C65AFBCC-2303-4C69-BC15-7E8EC0A786BB}">
+  <ds:schemaRefs>
+    <ds:schemaRef ds:uri="http://schemas.microsoft.com/office/2006/metadata/contentType"/>
+    <ds:schemaRef ds:uri="http://schemas.microsoft.com/office/2006/metadata/properties/metaAttributes"/>
+    <ds:schemaRef ds:uri="http://www.w3.org/2001/XMLSchema"/>
+    <ds:schemaRef ds:uri="http://schemas.microsoft.com/office/2006/metadata/properties"/>
+    <ds:schemaRef ds:uri="f67af5bd-ee12-43a5-8164-f94fcff602f2"/>
+    <ds:schemaRef ds:uri="http://schemas.microsoft.com/office/2006/documentManagement/types"/>
+    <ds:schemaRef ds:uri="http://schemas.microsoft.com/office/infopath/2007/PartnerControls"/>
+    <ds:schemaRef ds:uri="http://schemas.openxmlformats.org/package/2006/metadata/core-properties"/>
+    <ds:schemaRef ds:uri="http://purl.org/dc/elements/1.1/"/>
+    <ds:schemaRef ds:uri="http://purl.org/dc/terms/"/>
+    <ds:schemaRef ds:uri="http://schemas.microsoft.com/internal/obd"/>
+  </ds:schemaRefs>
+</ds:datastoreItem>
 </file>
</xml_diff>